<commit_message>
projet soutenance fini definitivement
</commit_message>
<xml_diff>
--- a/MaPresentationDetailée.docx
+++ b/MaPresentationDetailée.docx
@@ -396,23 +396,7 @@
           <w:sz w:val="24"/>
           <w:szCs w:val="24"/>
         </w:rPr>
-        <w:t xml:space="preserve">L’homme a besoin des outils pour se rappeler de ses informations les plus essentiels </w:t>
-      </w:r>
-      <w:proofErr w:type="gramStart"/>
-      <w:r>
-        <w:rPr>
-          <w:sz w:val="24"/>
-          <w:szCs w:val="24"/>
-        </w:rPr>
-        <w:t>qui</w:t>
-      </w:r>
-      <w:proofErr w:type="gramEnd"/>
-      <w:r>
-        <w:rPr>
-          <w:sz w:val="24"/>
-          <w:szCs w:val="24"/>
-        </w:rPr>
-        <w:t xml:space="preserve"> sont liées à sa naissance son mariage ou à son décès.</w:t>
+        <w:t>L’homme a besoin des outils pour se rappeler de ses informations les plus essentiels qui sont liées à sa naissance son mariage ou à son décès.</w:t>
       </w:r>
     </w:p>
     <w:p>
@@ -2167,117 +2151,18 @@
         <w:pStyle w:val="Paragraphedeliste"/>
         <w:ind w:left="1440"/>
         <w:rPr>
-          <w:color w:val="000000"/>
-        </w:rPr>
-      </w:pPr>
-    </w:p>
-    <w:p>
-      <w:pPr>
-        <w:pStyle w:val="Paragraphedeliste"/>
-        <w:numPr>
-          <w:ilvl w:val="1"/>
-          <w:numId w:val="8"/>
-        </w:numPr>
-        <w:rPr>
-          <w:color w:val="000000"/>
-        </w:rPr>
-      </w:pPr>
-      <w:r>
-        <w:rPr>
-          <w:color w:val="000000"/>
-        </w:rPr>
-        <w:t xml:space="preserve">Et modéliser diagramme de cas d’utilisation et de classe </w:t>
-      </w:r>
-      <w:proofErr w:type="gramStart"/>
-      <w:r>
-        <w:rPr>
-          <w:color w:val="000000"/>
-        </w:rPr>
-        <w:t>avec  le</w:t>
-      </w:r>
-      <w:proofErr w:type="gramEnd"/>
-      <w:r>
-        <w:rPr>
-          <w:color w:val="000000"/>
-        </w:rPr>
-        <w:t xml:space="preserve"> logiciel </w:t>
-      </w:r>
-      <w:proofErr w:type="spellStart"/>
-      <w:r>
-        <w:rPr>
-          <w:color w:val="000000"/>
-        </w:rPr>
-        <w:t>PowerAMC</w:t>
-      </w:r>
-      <w:proofErr w:type="spellEnd"/>
-    </w:p>
-    <w:p>
-      <w:pPr>
-        <w:pStyle w:val="Paragraphedeliste"/>
-        <w:rPr>
-          <w:color w:val="000000"/>
-        </w:rPr>
-      </w:pPr>
-    </w:p>
-    <w:p>
-      <w:pPr>
-        <w:pStyle w:val="Paragraphedeliste"/>
-        <w:ind w:left="1440"/>
-        <w:rPr>
-          <w:color w:val="000000"/>
-        </w:rPr>
-      </w:pPr>
-      <w:r>
-        <w:rPr>
-          <w:color w:val="000000"/>
-        </w:rPr>
-        <w:t xml:space="preserve">Logo Power </w:t>
-      </w:r>
-      <w:proofErr w:type="spellStart"/>
-      <w:r>
-        <w:rPr>
-          <w:color w:val="000000"/>
-        </w:rPr>
-        <w:t>Amc</w:t>
-      </w:r>
-      <w:proofErr w:type="spellEnd"/>
-    </w:p>
-    <w:p>
-      <w:pPr>
-        <w:pStyle w:val="Paragraphedeliste"/>
-        <w:ind w:left="1440"/>
-        <w:rPr>
-          <w:color w:val="000000"/>
-        </w:rPr>
-      </w:pPr>
-      <w:r>
-        <w:rPr>
-          <w:color w:val="000000"/>
-        </w:rPr>
-        <w:t xml:space="preserve">Explication </w:t>
-      </w:r>
-    </w:p>
-    <w:p>
-      <w:pPr>
-        <w:pStyle w:val="Paragraphedeliste"/>
-        <w:ind w:left="1440"/>
-        <w:rPr>
-          <w:color w:val="000000"/>
-        </w:rPr>
-      </w:pPr>
-      <w:proofErr w:type="gramStart"/>
-      <w:r>
-        <w:rPr>
           <w:rFonts w:ascii="Arial" w:hAnsi="Arial" w:cs="Arial"/>
           <w:color w:val="4D5156"/>
           <w:sz w:val="21"/>
           <w:szCs w:val="21"/>
           <w:shd w:val="clear" w:color="auto" w:fill="FFFFFF"/>
         </w:rPr>
-        <w:t>logiciel</w:t>
-      </w:r>
-      <w:proofErr w:type="gramEnd"/>
-      <w:r>
+      </w:pPr>
+    </w:p>
+    <w:p>
+      <w:pPr>
+        <w:pStyle w:val="Paragraphedeliste"/>
+        <w:ind w:left="1440"/>
         <w:rPr>
           <w:rFonts w:ascii="Arial" w:hAnsi="Arial" w:cs="Arial"/>
           <w:color w:val="4D5156"/>
@@ -2285,26 +2170,806 @@
           <w:szCs w:val="21"/>
           <w:shd w:val="clear" w:color="auto" w:fill="FFFFFF"/>
         </w:rPr>
+      </w:pPr>
+      <w:r>
+        <w:rPr>
+          <w:rFonts w:ascii="Arial" w:hAnsi="Arial" w:cs="Arial"/>
+          <w:color w:val="4D5156"/>
+          <w:sz w:val="21"/>
+          <w:szCs w:val="21"/>
+          <w:shd w:val="clear" w:color="auto" w:fill="FFFFFF"/>
+        </w:rPr>
+        <w:t>Les </w:t>
+      </w:r>
+      <w:r>
+        <w:rPr>
+          <w:rStyle w:val="Accentuation"/>
+          <w:rFonts w:ascii="Arial" w:hAnsi="Arial" w:cs="Arial"/>
+          <w:b/>
+          <w:bCs/>
+          <w:i w:val="0"/>
+          <w:iCs w:val="0"/>
+          <w:color w:val="5F6368"/>
+          <w:sz w:val="21"/>
+          <w:szCs w:val="21"/>
+          <w:shd w:val="clear" w:color="auto" w:fill="FFFFFF"/>
+        </w:rPr>
+        <w:t>diagrammes de cas</w:t>
+      </w:r>
+      <w:r>
+        <w:rPr>
+          <w:rFonts w:ascii="Arial" w:hAnsi="Arial" w:cs="Arial"/>
+          <w:color w:val="4D5156"/>
+          <w:sz w:val="21"/>
+          <w:szCs w:val="21"/>
+          <w:shd w:val="clear" w:color="auto" w:fill="FFFFFF"/>
+        </w:rPr>
+        <w:t> d'</w:t>
+      </w:r>
+      <w:r>
+        <w:rPr>
+          <w:rStyle w:val="Accentuation"/>
+          <w:rFonts w:ascii="Arial" w:hAnsi="Arial" w:cs="Arial"/>
+          <w:b/>
+          <w:bCs/>
+          <w:i w:val="0"/>
+          <w:iCs w:val="0"/>
+          <w:color w:val="5F6368"/>
+          <w:sz w:val="21"/>
+          <w:szCs w:val="21"/>
+          <w:shd w:val="clear" w:color="auto" w:fill="FFFFFF"/>
+        </w:rPr>
+        <w:t>utilisation</w:t>
+      </w:r>
+      <w:r>
+        <w:rPr>
+          <w:rFonts w:ascii="Arial" w:hAnsi="Arial" w:cs="Arial"/>
+          <w:color w:val="4D5156"/>
+          <w:sz w:val="21"/>
+          <w:szCs w:val="21"/>
+          <w:shd w:val="clear" w:color="auto" w:fill="FFFFFF"/>
+        </w:rPr>
+        <w:t> (DCU) sont des </w:t>
+      </w:r>
+      <w:r>
+        <w:rPr>
+          <w:rStyle w:val="Accentuation"/>
+          <w:rFonts w:ascii="Arial" w:hAnsi="Arial" w:cs="Arial"/>
+          <w:b/>
+          <w:bCs/>
+          <w:i w:val="0"/>
+          <w:iCs w:val="0"/>
+          <w:color w:val="5F6368"/>
+          <w:sz w:val="21"/>
+          <w:szCs w:val="21"/>
+          <w:shd w:val="clear" w:color="auto" w:fill="FFFFFF"/>
+        </w:rPr>
+        <w:t>diagrammes</w:t>
+      </w:r>
+      <w:r>
+        <w:rPr>
+          <w:rFonts w:ascii="Arial" w:hAnsi="Arial" w:cs="Arial"/>
+          <w:color w:val="4D5156"/>
+          <w:sz w:val="21"/>
+          <w:szCs w:val="21"/>
+          <w:shd w:val="clear" w:color="auto" w:fill="FFFFFF"/>
+        </w:rPr>
+        <w:t> UML utilisés pour une représentation du comportement fonctionnel d'un système logiciel.</w:t>
+      </w:r>
+    </w:p>
+    <w:p>
+      <w:pPr>
+        <w:pStyle w:val="Paragraphedeliste"/>
+        <w:ind w:left="1440"/>
+        <w:rPr>
+          <w:color w:val="000000"/>
+        </w:rPr>
+      </w:pPr>
+    </w:p>
+    <w:p>
+      <w:pPr>
+        <w:pStyle w:val="Paragraphedeliste"/>
+        <w:ind w:left="1440"/>
+        <w:rPr>
+          <w:rFonts w:ascii="Arial" w:hAnsi="Arial" w:cs="Arial"/>
+          <w:color w:val="4D5156"/>
+          <w:sz w:val="21"/>
+          <w:szCs w:val="21"/>
+          <w:shd w:val="clear" w:color="auto" w:fill="FFFFFF"/>
+        </w:rPr>
+      </w:pPr>
+      <w:r>
+        <w:rPr>
+          <w:rFonts w:ascii="Arial" w:hAnsi="Arial" w:cs="Arial"/>
+          <w:color w:val="4D5156"/>
+          <w:sz w:val="21"/>
+          <w:szCs w:val="21"/>
+          <w:shd w:val="clear" w:color="auto" w:fill="FFFFFF"/>
+        </w:rPr>
+        <w:t>Le </w:t>
+      </w:r>
+      <w:r>
+        <w:rPr>
+          <w:rStyle w:val="Accentuation"/>
+          <w:rFonts w:ascii="Arial" w:hAnsi="Arial" w:cs="Arial"/>
+          <w:b/>
+          <w:bCs/>
+          <w:i w:val="0"/>
+          <w:iCs w:val="0"/>
+          <w:color w:val="5F6368"/>
+          <w:sz w:val="21"/>
+          <w:szCs w:val="21"/>
+          <w:shd w:val="clear" w:color="auto" w:fill="FFFFFF"/>
+        </w:rPr>
+        <w:t>diagramme de classes</w:t>
+      </w:r>
+      <w:r>
+        <w:rPr>
+          <w:rFonts w:ascii="Arial" w:hAnsi="Arial" w:cs="Arial"/>
+          <w:color w:val="4D5156"/>
+          <w:sz w:val="21"/>
+          <w:szCs w:val="21"/>
+          <w:shd w:val="clear" w:color="auto" w:fill="FFFFFF"/>
+        </w:rPr>
+        <w:t> est un schéma utilisé en génie logiciel pour présenter les classes et les interfaces des systèmes ainsi que leurs relations.</w:t>
+      </w:r>
+    </w:p>
+    <w:p>
+      <w:pPr>
+        <w:pStyle w:val="Paragraphedeliste"/>
+        <w:ind w:left="1440"/>
+        <w:rPr>
+          <w:rFonts w:ascii="Arial" w:hAnsi="Arial" w:cs="Arial"/>
+          <w:color w:val="4D5156"/>
+          <w:sz w:val="21"/>
+          <w:szCs w:val="21"/>
+          <w:shd w:val="clear" w:color="auto" w:fill="FFFFFF"/>
+        </w:rPr>
+      </w:pPr>
+    </w:p>
+    <w:p>
+      <w:pPr>
+        <w:pStyle w:val="Paragraphedeliste"/>
+        <w:ind w:left="1440"/>
+        <w:rPr>
+          <w:rFonts w:ascii="Arial" w:hAnsi="Arial" w:cs="Arial"/>
+          <w:color w:val="4D5156"/>
+          <w:sz w:val="21"/>
+          <w:szCs w:val="21"/>
+          <w:shd w:val="clear" w:color="auto" w:fill="FFFFFF"/>
+        </w:rPr>
+      </w:pPr>
+    </w:p>
+    <w:p>
+      <w:pPr>
+        <w:pStyle w:val="Paragraphedeliste"/>
+        <w:ind w:left="1440"/>
+        <w:rPr>
+          <w:rStyle w:val="fontstyle01"/>
+        </w:rPr>
+      </w:pPr>
+      <w:r>
+        <w:rPr>
+          <w:rFonts w:ascii="Arial" w:hAnsi="Arial" w:cs="Arial"/>
+          <w:color w:val="4D5156"/>
+          <w:sz w:val="21"/>
+          <w:szCs w:val="21"/>
+          <w:shd w:val="clear" w:color="auto" w:fill="FFFFFF"/>
+        </w:rPr>
+        <w:t>Ajax p</w:t>
+      </w:r>
+      <w:r>
+        <w:rPr>
+          <w:rStyle w:val="fontstyle01"/>
+        </w:rPr>
+        <w:t xml:space="preserve">ermet d’exécuter des requêtes HTTP </w:t>
+      </w:r>
+      <w:r>
+        <w:rPr>
+          <w:rStyle w:val="fontstyle21"/>
+        </w:rPr>
+        <w:t xml:space="preserve">sans </w:t>
+      </w:r>
+      <w:r>
+        <w:rPr>
+          <w:rStyle w:val="fontstyle01"/>
+        </w:rPr>
+        <w:t>pour autant</w:t>
+      </w:r>
+      <w:r>
+        <w:rPr>
+          <w:rFonts w:ascii="Calibri" w:hAnsi="Calibri" w:cs="Calibri"/>
+          <w:color w:val="000000"/>
+          <w:sz w:val="60"/>
+          <w:szCs w:val="60"/>
+        </w:rPr>
+        <w:br/>
+      </w:r>
+      <w:r>
+        <w:rPr>
+          <w:rStyle w:val="fontstyle01"/>
+        </w:rPr>
+        <w:t>avoir à recharger la page qui l’exécute.</w:t>
+      </w:r>
+    </w:p>
+    <w:p>
+      <w:pPr>
+        <w:pStyle w:val="Paragraphedeliste"/>
+        <w:ind w:left="1440"/>
+        <w:rPr>
+          <w:rFonts w:ascii="Arial" w:hAnsi="Arial" w:cs="Arial"/>
+          <w:color w:val="4D5156"/>
+          <w:sz w:val="21"/>
+          <w:szCs w:val="21"/>
+          <w:shd w:val="clear" w:color="auto" w:fill="FFFFFF"/>
+        </w:rPr>
+      </w:pPr>
+      <w:proofErr w:type="spellStart"/>
+      <w:r>
+        <w:rPr>
+          <w:rStyle w:val="Accentuation"/>
+          <w:rFonts w:ascii="Arial" w:hAnsi="Arial" w:cs="Arial"/>
+          <w:b/>
+          <w:bCs/>
+          <w:i w:val="0"/>
+          <w:iCs w:val="0"/>
+          <w:color w:val="5F6368"/>
+          <w:sz w:val="21"/>
+          <w:szCs w:val="21"/>
+          <w:shd w:val="clear" w:color="auto" w:fill="FFFFFF"/>
+        </w:rPr>
+        <w:t>Bootstrap</w:t>
+      </w:r>
+      <w:proofErr w:type="spellEnd"/>
+      <w:r>
+        <w:rPr>
+          <w:rFonts w:ascii="Arial" w:hAnsi="Arial" w:cs="Arial"/>
+          <w:color w:val="4D5156"/>
+          <w:sz w:val="21"/>
+          <w:szCs w:val="21"/>
+          <w:shd w:val="clear" w:color="auto" w:fill="FFFFFF"/>
+        </w:rPr>
+        <w:t> est une collection d'outils utiles à la création du design</w:t>
+      </w:r>
+    </w:p>
+    <w:p>
+      <w:pPr>
+        <w:pStyle w:val="Paragraphedeliste"/>
+        <w:ind w:left="1440"/>
+        <w:rPr>
+          <w:rFonts w:ascii="Verdana" w:hAnsi="Verdana"/>
+          <w:i/>
+          <w:iCs/>
+          <w:color w:val="000000"/>
+          <w:shd w:val="clear" w:color="auto" w:fill="FFFFFF"/>
+        </w:rPr>
+      </w:pPr>
+      <w:r>
+        <w:rPr>
+          <w:rStyle w:val="Accentuation"/>
+          <w:rFonts w:ascii="Arial" w:hAnsi="Arial" w:cs="Arial"/>
+          <w:b/>
+          <w:bCs/>
+          <w:i w:val="0"/>
+          <w:iCs w:val="0"/>
+          <w:color w:val="5F6368"/>
+          <w:sz w:val="21"/>
+          <w:szCs w:val="21"/>
+          <w:shd w:val="clear" w:color="auto" w:fill="FFFFFF"/>
+        </w:rPr>
+        <w:t xml:space="preserve">Html </w:t>
+      </w:r>
+      <w:r>
+        <w:rPr>
+          <w:rFonts w:ascii="Verdana" w:hAnsi="Verdana"/>
+          <w:i/>
+          <w:iCs/>
+          <w:color w:val="000000"/>
+          <w:shd w:val="clear" w:color="auto" w:fill="FFFFFF"/>
+        </w:rPr>
+        <w:t>C’est un langage de balisage permettant d’écrire </w:t>
+      </w:r>
+      <w:r>
+        <w:rPr>
+          <w:rFonts w:ascii="Verdana" w:hAnsi="Verdana"/>
+          <w:i/>
+          <w:iCs/>
+          <w:color w:val="000000"/>
+          <w:shd w:val="clear" w:color="auto" w:fill="FFFFFF"/>
+        </w:rPr>
+        <w:t>du contenu dans nos pages</w:t>
+      </w:r>
+    </w:p>
+    <w:p>
+      <w:pPr>
+        <w:pStyle w:val="Paragraphedeliste"/>
+        <w:ind w:left="1440"/>
+        <w:rPr>
+          <w:rStyle w:val="Accentuation"/>
+          <w:rFonts w:ascii="Arial" w:hAnsi="Arial" w:cs="Arial"/>
+          <w:b/>
+          <w:bCs/>
+          <w:i w:val="0"/>
+          <w:iCs w:val="0"/>
+          <w:color w:val="5F6368"/>
+          <w:sz w:val="21"/>
+          <w:szCs w:val="21"/>
+          <w:shd w:val="clear" w:color="auto" w:fill="FFFFFF"/>
+        </w:rPr>
+      </w:pPr>
+      <w:proofErr w:type="spellStart"/>
+      <w:r>
+        <w:rPr>
+          <w:rStyle w:val="Accentuation"/>
+          <w:rFonts w:ascii="Arial" w:hAnsi="Arial" w:cs="Arial"/>
+          <w:b/>
+          <w:bCs/>
+          <w:i w:val="0"/>
+          <w:iCs w:val="0"/>
+          <w:color w:val="5F6368"/>
+          <w:sz w:val="21"/>
+          <w:szCs w:val="21"/>
+          <w:shd w:val="clear" w:color="auto" w:fill="FFFFFF"/>
+        </w:rPr>
+        <w:t>Css</w:t>
+      </w:r>
+      <w:proofErr w:type="spellEnd"/>
+    </w:p>
+    <w:p>
+      <w:pPr>
+        <w:pStyle w:val="Paragraphedeliste"/>
+        <w:ind w:left="1440"/>
+        <w:rPr>
+          <w:rStyle w:val="Accentuation"/>
+          <w:rFonts w:ascii="Arial" w:hAnsi="Arial" w:cs="Arial"/>
+          <w:b/>
+          <w:bCs/>
+          <w:i w:val="0"/>
+          <w:iCs w:val="0"/>
+          <w:color w:val="5F6368"/>
+          <w:sz w:val="21"/>
+          <w:szCs w:val="21"/>
+          <w:shd w:val="clear" w:color="auto" w:fill="FFFFFF"/>
+        </w:rPr>
+      </w:pPr>
+      <w:r>
+        <w:rPr>
+          <w:rStyle w:val="Accentuation"/>
+          <w:rFonts w:ascii="Arial" w:hAnsi="Arial" w:cs="Arial"/>
+          <w:b/>
+          <w:bCs/>
+          <w:i w:val="0"/>
+          <w:iCs w:val="0"/>
+          <w:color w:val="5F6368"/>
+          <w:sz w:val="21"/>
+          <w:szCs w:val="21"/>
+          <w:shd w:val="clear" w:color="auto" w:fill="FFFFFF"/>
+        </w:rPr>
+        <w:t xml:space="preserve">Permet de </w:t>
+      </w:r>
+      <w:proofErr w:type="spellStart"/>
+      <w:r>
+        <w:rPr>
+          <w:rStyle w:val="Accentuation"/>
+          <w:rFonts w:ascii="Arial" w:hAnsi="Arial" w:cs="Arial"/>
+          <w:b/>
+          <w:bCs/>
+          <w:i w:val="0"/>
+          <w:iCs w:val="0"/>
+          <w:color w:val="5F6368"/>
+          <w:sz w:val="21"/>
+          <w:szCs w:val="21"/>
+          <w:shd w:val="clear" w:color="auto" w:fill="FFFFFF"/>
+        </w:rPr>
+        <w:t>gere</w:t>
+      </w:r>
+      <w:proofErr w:type="spellEnd"/>
+      <w:r>
+        <w:rPr>
+          <w:rStyle w:val="Accentuation"/>
+          <w:rFonts w:ascii="Arial" w:hAnsi="Arial" w:cs="Arial"/>
+          <w:b/>
+          <w:bCs/>
+          <w:i w:val="0"/>
+          <w:iCs w:val="0"/>
+          <w:color w:val="5F6368"/>
+          <w:sz w:val="21"/>
+          <w:szCs w:val="21"/>
+          <w:shd w:val="clear" w:color="auto" w:fill="FFFFFF"/>
+        </w:rPr>
+        <w:t xml:space="preserve"> le </w:t>
+      </w:r>
+      <w:proofErr w:type="spellStart"/>
+      <w:r>
+        <w:rPr>
+          <w:rStyle w:val="Accentuation"/>
+          <w:rFonts w:ascii="Arial" w:hAnsi="Arial" w:cs="Arial"/>
+          <w:b/>
+          <w:bCs/>
+          <w:i w:val="0"/>
+          <w:iCs w:val="0"/>
+          <w:color w:val="5F6368"/>
+          <w:sz w:val="21"/>
+          <w:szCs w:val="21"/>
+          <w:shd w:val="clear" w:color="auto" w:fill="FFFFFF"/>
+        </w:rPr>
+        <w:t>deign</w:t>
+      </w:r>
+      <w:proofErr w:type="spellEnd"/>
+      <w:r>
+        <w:rPr>
+          <w:rStyle w:val="Accentuation"/>
+          <w:rFonts w:ascii="Arial" w:hAnsi="Arial" w:cs="Arial"/>
+          <w:b/>
+          <w:bCs/>
+          <w:i w:val="0"/>
+          <w:iCs w:val="0"/>
+          <w:color w:val="5F6368"/>
+          <w:sz w:val="21"/>
+          <w:szCs w:val="21"/>
+          <w:shd w:val="clear" w:color="auto" w:fill="FFFFFF"/>
+        </w:rPr>
+        <w:t xml:space="preserve"> de nos pages</w:t>
+      </w:r>
+    </w:p>
+    <w:p>
+      <w:pPr>
+        <w:pStyle w:val="Paragraphedeliste"/>
+        <w:ind w:left="1440"/>
+        <w:rPr>
+          <w:rStyle w:val="fontstyle21"/>
+        </w:rPr>
+      </w:pPr>
+      <w:proofErr w:type="spellStart"/>
+      <w:r>
+        <w:rPr>
+          <w:rStyle w:val="Accentuation"/>
+          <w:rFonts w:ascii="Arial" w:hAnsi="Arial" w:cs="Arial"/>
+          <w:b/>
+          <w:bCs/>
+          <w:i w:val="0"/>
+          <w:iCs w:val="0"/>
+          <w:color w:val="5F6368"/>
+          <w:sz w:val="21"/>
+          <w:szCs w:val="21"/>
+          <w:shd w:val="clear" w:color="auto" w:fill="FFFFFF"/>
+        </w:rPr>
+        <w:t>Php</w:t>
+      </w:r>
+      <w:proofErr w:type="spellEnd"/>
+      <w:r>
+        <w:rPr>
+          <w:rStyle w:val="Accentuation"/>
+          <w:rFonts w:ascii="Arial" w:hAnsi="Arial" w:cs="Arial"/>
+          <w:b/>
+          <w:bCs/>
+          <w:i w:val="0"/>
+          <w:iCs w:val="0"/>
+          <w:color w:val="5F6368"/>
+          <w:sz w:val="21"/>
+          <w:szCs w:val="21"/>
+          <w:shd w:val="clear" w:color="auto" w:fill="FFFFFF"/>
+        </w:rPr>
+        <w:t xml:space="preserve"> </w:t>
+      </w:r>
+      <w:proofErr w:type="spellStart"/>
+      <w:r>
+        <w:rPr>
+          <w:rStyle w:val="Accentuation"/>
+          <w:rFonts w:ascii="Arial" w:hAnsi="Arial" w:cs="Arial"/>
+          <w:b/>
+          <w:bCs/>
+          <w:i w:val="0"/>
+          <w:iCs w:val="0"/>
+          <w:color w:val="5F6368"/>
+          <w:sz w:val="21"/>
+          <w:szCs w:val="21"/>
+          <w:shd w:val="clear" w:color="auto" w:fill="FFFFFF"/>
+        </w:rPr>
+        <w:t>gere</w:t>
+      </w:r>
+      <w:proofErr w:type="spellEnd"/>
+      <w:r>
+        <w:rPr>
+          <w:rStyle w:val="Accentuation"/>
+          <w:rFonts w:ascii="Arial" w:hAnsi="Arial" w:cs="Arial"/>
+          <w:b/>
+          <w:bCs/>
+          <w:i w:val="0"/>
+          <w:iCs w:val="0"/>
+          <w:color w:val="5F6368"/>
+          <w:sz w:val="21"/>
+          <w:szCs w:val="21"/>
+          <w:shd w:val="clear" w:color="auto" w:fill="FFFFFF"/>
+        </w:rPr>
+        <w:t xml:space="preserve"> le </w:t>
+      </w:r>
+      <w:proofErr w:type="spellStart"/>
+      <w:r>
+        <w:rPr>
+          <w:rStyle w:val="Accentuation"/>
+          <w:rFonts w:ascii="Arial" w:hAnsi="Arial" w:cs="Arial"/>
+          <w:b/>
+          <w:bCs/>
+          <w:i w:val="0"/>
+          <w:iCs w:val="0"/>
+          <w:color w:val="5F6368"/>
+          <w:sz w:val="21"/>
+          <w:szCs w:val="21"/>
+          <w:shd w:val="clear" w:color="auto" w:fill="FFFFFF"/>
+        </w:rPr>
+        <w:t>dyna</w:t>
+      </w:r>
+      <w:proofErr w:type="spellEnd"/>
+    </w:p>
+    <w:p>
+      <w:pPr>
+        <w:pStyle w:val="Paragraphedeliste"/>
+        <w:ind w:left="1440"/>
+        <w:rPr>
+          <w:color w:val="000000"/>
+        </w:rPr>
+      </w:pPr>
+    </w:p>
+    <w:p>
+      <w:pPr>
+        <w:pStyle w:val="Paragraphedeliste"/>
+        <w:numPr>
+          <w:ilvl w:val="1"/>
+          <w:numId w:val="8"/>
+        </w:numPr>
+        <w:rPr>
+          <w:color w:val="000000"/>
+        </w:rPr>
+      </w:pPr>
+      <w:r>
+        <w:rPr>
+          <w:color w:val="000000"/>
+        </w:rPr>
+        <w:t xml:space="preserve">Et modéliser diagramme de cas d’utilisation et de classe </w:t>
+      </w:r>
+      <w:proofErr w:type="gramStart"/>
+      <w:r>
+        <w:rPr>
+          <w:color w:val="000000"/>
+        </w:rPr>
+        <w:t>avec  le</w:t>
+      </w:r>
+      <w:proofErr w:type="gramEnd"/>
+      <w:r>
+        <w:rPr>
+          <w:color w:val="000000"/>
+        </w:rPr>
+        <w:t xml:space="preserve"> logiciel </w:t>
+      </w:r>
+      <w:proofErr w:type="spellStart"/>
+      <w:r>
+        <w:rPr>
+          <w:color w:val="000000"/>
+        </w:rPr>
+        <w:t>PowerAMC</w:t>
+      </w:r>
+      <w:proofErr w:type="spellEnd"/>
+    </w:p>
+    <w:p>
+      <w:pPr>
+        <w:pStyle w:val="Paragraphedeliste"/>
+        <w:rPr>
+          <w:color w:val="000000"/>
+        </w:rPr>
+      </w:pPr>
+    </w:p>
+    <w:p>
+      <w:pPr>
+        <w:pStyle w:val="Paragraphedeliste"/>
+        <w:ind w:left="1440"/>
+        <w:rPr>
+          <w:color w:val="000000"/>
+        </w:rPr>
+      </w:pPr>
+      <w:r>
+        <w:rPr>
+          <w:color w:val="000000"/>
+        </w:rPr>
+        <w:t xml:space="preserve">Logo Power </w:t>
+      </w:r>
+      <w:proofErr w:type="spellStart"/>
+      <w:r>
+        <w:rPr>
+          <w:color w:val="000000"/>
+        </w:rPr>
+        <w:t>Amc</w:t>
+      </w:r>
+      <w:proofErr w:type="spellEnd"/>
+    </w:p>
+    <w:p>
+      <w:pPr>
+        <w:pStyle w:val="Paragraphedeliste"/>
+        <w:ind w:left="1440"/>
+        <w:rPr>
+          <w:color w:val="000000"/>
+        </w:rPr>
+      </w:pPr>
+      <w:r>
+        <w:rPr>
+          <w:color w:val="000000"/>
+        </w:rPr>
+        <w:t xml:space="preserve">Explication </w:t>
+      </w:r>
+    </w:p>
+    <w:p>
+      <w:pPr>
+        <w:pStyle w:val="Paragraphedeliste"/>
+        <w:ind w:left="1440"/>
+        <w:rPr>
+          <w:rFonts w:ascii="Arial" w:hAnsi="Arial" w:cs="Arial"/>
+          <w:color w:val="4D5156"/>
+          <w:sz w:val="21"/>
+          <w:szCs w:val="21"/>
+          <w:shd w:val="clear" w:color="auto" w:fill="FFFFFF"/>
+        </w:rPr>
+      </w:pPr>
+      <w:proofErr w:type="gramStart"/>
+      <w:r>
+        <w:rPr>
+          <w:rFonts w:ascii="Arial" w:hAnsi="Arial" w:cs="Arial"/>
+          <w:color w:val="4D5156"/>
+          <w:sz w:val="21"/>
+          <w:szCs w:val="21"/>
+          <w:shd w:val="clear" w:color="auto" w:fill="FFFFFF"/>
+        </w:rPr>
+        <w:t>logiciel</w:t>
+      </w:r>
+      <w:proofErr w:type="gramEnd"/>
+      <w:r>
+        <w:rPr>
+          <w:rFonts w:ascii="Arial" w:hAnsi="Arial" w:cs="Arial"/>
+          <w:color w:val="4D5156"/>
+          <w:sz w:val="21"/>
+          <w:szCs w:val="21"/>
+          <w:shd w:val="clear" w:color="auto" w:fill="FFFFFF"/>
+        </w:rPr>
         <w:t xml:space="preserve"> de modélisation. Il permet de modéliser les traitements informatiques et leurs bases de données associées.</w:t>
       </w:r>
     </w:p>
     <w:p>
       <w:pPr>
         <w:pStyle w:val="Paragraphedeliste"/>
-        <w:rPr>
-          <w:color w:val="000000"/>
-        </w:rPr>
-      </w:pPr>
-    </w:p>
-    <w:p>
-      <w:pPr>
-        <w:pStyle w:val="Paragraphedeliste"/>
-        <w:rPr>
-          <w:color w:val="000000"/>
-        </w:rPr>
-      </w:pPr>
+        <w:ind w:left="1440"/>
+        <w:rPr>
+          <w:rFonts w:ascii="Arial" w:hAnsi="Arial" w:cs="Arial"/>
+          <w:color w:val="4D5156"/>
+          <w:sz w:val="21"/>
+          <w:szCs w:val="21"/>
+          <w:shd w:val="clear" w:color="auto" w:fill="FFFFFF"/>
+        </w:rPr>
+      </w:pPr>
+      <w:proofErr w:type="spellStart"/>
+      <w:r>
+        <w:rPr>
+          <w:rFonts w:ascii="Arial" w:hAnsi="Arial" w:cs="Arial"/>
+          <w:color w:val="4D5156"/>
+          <w:sz w:val="21"/>
+          <w:szCs w:val="21"/>
+          <w:shd w:val="clear" w:color="auto" w:fill="FFFFFF"/>
+        </w:rPr>
+        <w:t>Xampp</w:t>
+      </w:r>
+      <w:proofErr w:type="spellEnd"/>
+      <w:r>
+        <w:rPr>
+          <w:rFonts w:ascii="Arial" w:hAnsi="Arial" w:cs="Arial"/>
+          <w:color w:val="4D5156"/>
+          <w:sz w:val="21"/>
+          <w:szCs w:val="21"/>
+          <w:shd w:val="clear" w:color="auto" w:fill="FFFFFF"/>
+        </w:rPr>
+        <w:t xml:space="preserve"> </w:t>
+      </w:r>
+      <w:proofErr w:type="gramStart"/>
+      <w:r>
+        <w:rPr>
+          <w:rStyle w:val="Accentuation"/>
+          <w:rFonts w:ascii="Arial" w:hAnsi="Arial" w:cs="Arial"/>
+          <w:b/>
+          <w:bCs/>
+          <w:i w:val="0"/>
+          <w:iCs w:val="0"/>
+          <w:color w:val="5F6368"/>
+          <w:sz w:val="21"/>
+          <w:szCs w:val="21"/>
+          <w:shd w:val="clear" w:color="auto" w:fill="FFFFFF"/>
+        </w:rPr>
+        <w:t>XAMPP</w:t>
+      </w:r>
+      <w:r>
+        <w:rPr>
+          <w:rFonts w:ascii="Arial" w:hAnsi="Arial" w:cs="Arial"/>
+          <w:color w:val="4D5156"/>
+          <w:sz w:val="21"/>
+          <w:szCs w:val="21"/>
+          <w:shd w:val="clear" w:color="auto" w:fill="FFFFFF"/>
+        </w:rPr>
+        <w:t>  permettant</w:t>
+      </w:r>
+      <w:proofErr w:type="gramEnd"/>
+      <w:r>
+        <w:rPr>
+          <w:rFonts w:ascii="Arial" w:hAnsi="Arial" w:cs="Arial"/>
+          <w:color w:val="4D5156"/>
+          <w:sz w:val="21"/>
+          <w:szCs w:val="21"/>
+          <w:shd w:val="clear" w:color="auto" w:fill="FFFFFF"/>
+        </w:rPr>
+        <w:t xml:space="preserve"> </w:t>
+      </w:r>
       <w:bookmarkStart w:id="0" w:name="_GoBack"/>
       <w:bookmarkEnd w:id="0"/>
+      <w:r>
+        <w:rPr>
+          <w:rFonts w:ascii="Arial" w:hAnsi="Arial" w:cs="Arial"/>
+          <w:color w:val="4D5156"/>
+          <w:sz w:val="21"/>
+          <w:szCs w:val="21"/>
+          <w:shd w:val="clear" w:color="auto" w:fill="FFFFFF"/>
+        </w:rPr>
+        <w:t>de mettre en place un serveur Web local,</w:t>
+      </w:r>
+    </w:p>
+    <w:p>
+      <w:pPr>
+        <w:pStyle w:val="Paragraphedeliste"/>
+        <w:ind w:left="1440"/>
+        <w:rPr>
+          <w:rFonts w:ascii="Arial" w:hAnsi="Arial" w:cs="Arial"/>
+          <w:color w:val="4D5156"/>
+          <w:sz w:val="21"/>
+          <w:szCs w:val="21"/>
+          <w:shd w:val="clear" w:color="auto" w:fill="FFFFFF"/>
+        </w:rPr>
+      </w:pPr>
+    </w:p>
+    <w:p>
+      <w:pPr>
+        <w:pStyle w:val="Paragraphedeliste"/>
+        <w:ind w:left="1440"/>
+        <w:rPr>
+          <w:rFonts w:ascii="Arial" w:hAnsi="Arial" w:cs="Arial"/>
+          <w:color w:val="4D5156"/>
+          <w:sz w:val="21"/>
+          <w:szCs w:val="21"/>
+          <w:shd w:val="clear" w:color="auto" w:fill="FFFFFF"/>
+        </w:rPr>
+      </w:pPr>
+    </w:p>
+    <w:p>
+      <w:pPr>
+        <w:pStyle w:val="Paragraphedeliste"/>
+        <w:ind w:left="1440"/>
+        <w:rPr>
+          <w:rFonts w:ascii="Arial" w:hAnsi="Arial" w:cs="Arial"/>
+          <w:color w:val="4D5156"/>
+          <w:sz w:val="21"/>
+          <w:szCs w:val="21"/>
+          <w:shd w:val="clear" w:color="auto" w:fill="FFFFFF"/>
+        </w:rPr>
+      </w:pPr>
+    </w:p>
+    <w:p>
+      <w:pPr>
+        <w:pStyle w:val="Paragraphedeliste"/>
+        <w:rPr>
+          <w:color w:val="000000"/>
+        </w:rPr>
+      </w:pPr>
+    </w:p>
+    <w:p>
+      <w:pPr>
+        <w:pStyle w:val="Paragraphedeliste"/>
+        <w:rPr>
+          <w:color w:val="000000"/>
+        </w:rPr>
+      </w:pPr>
     </w:p>
     <w:p>
       <w:pPr>
@@ -2384,13 +3049,7 @@
         <w:rPr>
           <w:color w:val="000000"/>
         </w:rPr>
-        <w:t>visé</w:t>
-      </w:r>
-      <w:r>
-        <w:rPr>
-          <w:color w:val="000000"/>
-        </w:rPr>
-        <w:t xml:space="preserve"> .</w:t>
+        <w:t>visé .</w:t>
       </w:r>
       <w:proofErr w:type="gramEnd"/>
     </w:p>
@@ -2409,13 +3068,7 @@
         <w:rPr>
           <w:color w:val="000000"/>
         </w:rPr>
-        <w:t>Ensuite, les réponses théoriques ont permis de développer notre plateforme visant à répondre les citoyens vivant surtout hors de la localité</w:t>
-      </w:r>
-      <w:r>
-        <w:rPr>
-          <w:color w:val="000000"/>
-        </w:rPr>
-        <w:t xml:space="preserve"> </w:t>
+        <w:t xml:space="preserve">Ensuite, les réponses théoriques ont permis de développer notre plateforme visant à répondre les citoyens vivant surtout hors de la localité </w:t>
       </w:r>
     </w:p>
     <w:p>
@@ -4097,6 +4750,7 @@
   <w:style w:type="character" w:default="1" w:styleId="Policepardfaut">
     <w:name w:val="Default Paragraph Font"/>
     <w:uiPriority w:val="1"/>
+    <w:semiHidden/>
     <w:unhideWhenUsed/>
   </w:style>
   <w:style w:type="table" w:default="1" w:styleId="TableauNormal">
@@ -4204,6 +4858,17 @@
     <w:name w:val="link-wrapper"/>
     <w:basedOn w:val="Policepardfaut"/>
     <w:rsid w:val="007953CB"/>
+  </w:style>
+  <w:style w:type="character" w:styleId="Accentuation">
+    <w:name w:val="Emphasis"/>
+    <w:basedOn w:val="Policepardfaut"/>
+    <w:uiPriority w:val="20"/>
+    <w:qFormat/>
+    <w:rsid w:val="00C115A8"/>
+    <w:rPr>
+      <w:i/>
+      <w:iCs/>
+    </w:rPr>
   </w:style>
 </w:styles>
 </file>

</xml_diff>